<commit_message>
PROC-103 | refact: change renuncia/procuracao docs
</commit_message>
<xml_diff>
--- a/app/template_documents/honorario.docx
+++ b/app/template_documents/honorario.docx
@@ -37,56 +37,14 @@
         <w:jc w:val="both"/>
         <w:rPr>
           <w:rFonts w:ascii="Verdana" w:cs="Verdana" w:eastAsia="Verdana" w:hAnsi="Verdana"/>
-          <w:sz w:val="18"/>
-          <w:szCs w:val="18"/>
-        </w:rPr>
-      </w:pPr>
-      <w:r>
-        <w:rPr>
-          <w:rFonts w:ascii="Verdana" w:cs="Verdana" w:eastAsia="Verdana" w:hAnsi="Verdana"/>
-          <w:sz w:val="18"/>
-          <w:szCs w:val="18"/>
-          <w:rtl w:val="0"/>
-        </w:rPr>
-        <w:t xml:space="preserve">De um lado, como</w:t>
-      </w:r>
-      <w:r>
-        <w:rPr>
-          <w:rFonts w:ascii="Verdana" w:cs="Verdana" w:eastAsia="Verdana" w:hAnsi="Verdana"/>
-          <w:b w:val="1"/>
-          <w:sz w:val="18"/>
-          <w:szCs w:val="18"/>
-          <w:rtl w:val="0"/>
-        </w:rPr>
-        <w:t xml:space="preserve"> CONTRATANTE</w:t>
-      </w:r>
-      <w:r>
-        <w:rPr>
-          <w:rFonts w:ascii="Verdana" w:cs="Verdana" w:eastAsia="Verdana" w:hAnsi="Verdana"/>
-          <w:sz w:val="18"/>
-          <w:szCs w:val="18"/>
-          <w:rtl w:val="0"/>
-        </w:rPr>
-        <w:t xml:space="preserve">, _proc_outorgante_; e de outro, como </w:t>
-      </w:r>
-      <w:r>
-        <w:rPr>
-          <w:rFonts w:ascii="Verdana" w:cs="Verdana" w:eastAsia="Verdana" w:hAnsi="Verdana"/>
-          <w:b w:val="1"/>
-          <w:sz w:val="18"/>
-          <w:szCs w:val="18"/>
-          <w:rtl w:val="0"/>
-        </w:rPr>
-        <w:t xml:space="preserve">CONTRATADO</w:t>
-      </w:r>
-      <w:r>
-        <w:rPr>
-          <w:rFonts w:ascii="Verdana" w:cs="Verdana" w:eastAsia="Verdana" w:hAnsi="Verdana"/>
-          <w:sz w:val="18"/>
-          <w:szCs w:val="18"/>
-          <w:rtl w:val="0"/>
-        </w:rPr>
-        <w:t xml:space="preserve">, _proc_outorgado_, têm, justo e acertado este contrato de prestação de serviços advocatícios, mediante as cláusulas e condições seguintes  </w:t>
+          <w:sz w:val="20"/>
+          <w:szCs w:val="20"/>
+        </w:rPr>
+      </w:pPr>
+      <w:r>
+        <w:rPr>
+          <w:rtl w:val="0"/>
+        </w:rPr>
       </w:r>
     </w:p>
     <w:p>
@@ -98,18 +56,56 @@
         <w:jc w:val="both"/>
         <w:rPr>
           <w:rFonts w:ascii="Verdana" w:cs="Verdana" w:eastAsia="Verdana" w:hAnsi="Verdana"/>
-          <w:sz w:val="18"/>
-          <w:szCs w:val="18"/>
-        </w:rPr>
-      </w:pPr>
-      <w:r>
-        <w:rPr>
-          <w:rFonts w:ascii="Verdana" w:cs="Verdana" w:eastAsia="Verdana" w:hAnsi="Verdana"/>
-          <w:sz w:val="18"/>
-          <w:szCs w:val="18"/>
-          <w:rtl w:val="0"/>
-        </w:rPr>
-        <w:t xml:space="preserve">1ª. O advogado compromete-se, em cumprimento ao mandato outorgado, a defender os interesses do cliente, em _proc_job_ _proc_subject_ _proc_action_ incluindo todas as medidas necessárias para a obtenção melhor resultado possível na demanda, incluindo incidentes processuais, impugnações e interposição de recursos, bem como sua defesa;</w:t>
+          <w:sz w:val="20"/>
+          <w:szCs w:val="20"/>
+        </w:rPr>
+      </w:pPr>
+      <w:r>
+        <w:rPr>
+          <w:rFonts w:ascii="Verdana" w:cs="Verdana" w:eastAsia="Verdana" w:hAnsi="Verdana"/>
+          <w:sz w:val="20"/>
+          <w:szCs w:val="20"/>
+          <w:rtl w:val="0"/>
+        </w:rPr>
+        <w:t xml:space="preserve">De um lado, como</w:t>
+      </w:r>
+      <w:r>
+        <w:rPr>
+          <w:rFonts w:ascii="Verdana" w:cs="Verdana" w:eastAsia="Verdana" w:hAnsi="Verdana"/>
+          <w:b w:val="1"/>
+          <w:sz w:val="20"/>
+          <w:szCs w:val="20"/>
+          <w:rtl w:val="0"/>
+        </w:rPr>
+        <w:t xml:space="preserve"> CONTRATANTE</w:t>
+      </w:r>
+      <w:r>
+        <w:rPr>
+          <w:rFonts w:ascii="Verdana" w:cs="Verdana" w:eastAsia="Verdana" w:hAnsi="Verdana"/>
+          <w:sz w:val="20"/>
+          <w:szCs w:val="20"/>
+          <w:rtl w:val="0"/>
+        </w:rPr>
+        <w:t xml:space="preserve">, _proc_outorgante_; e de outro, como </w:t>
+      </w:r>
+      <w:r>
+        <w:rPr>
+          <w:rFonts w:ascii="Verdana" w:cs="Verdana" w:eastAsia="Verdana" w:hAnsi="Verdana"/>
+          <w:b w:val="1"/>
+          <w:sz w:val="20"/>
+          <w:szCs w:val="20"/>
+          <w:rtl w:val="0"/>
+        </w:rPr>
+        <w:t xml:space="preserve">CONTRATADO</w:t>
+      </w:r>
+      <w:r>
+        <w:rPr>
+          <w:rFonts w:ascii="Verdana" w:cs="Verdana" w:eastAsia="Verdana" w:hAnsi="Verdana"/>
+          <w:sz w:val="20"/>
+          <w:szCs w:val="20"/>
+          <w:rtl w:val="0"/>
+        </w:rPr>
+        <w:t xml:space="preserve">, _proc_outorgado_, têm, justo e acertado este contrato de prestação de serviços advocatícios, mediante as cláusulas e condições seguintes  </w:t>
       </w:r>
     </w:p>
     <w:p>
@@ -121,15 +117,38 @@
         <w:jc w:val="both"/>
         <w:rPr>
           <w:rFonts w:ascii="Verdana" w:cs="Verdana" w:eastAsia="Verdana" w:hAnsi="Verdana"/>
-          <w:sz w:val="18"/>
-          <w:szCs w:val="18"/>
-        </w:rPr>
-      </w:pPr>
-      <w:r>
-        <w:rPr>
-          <w:rFonts w:ascii="Verdana" w:cs="Verdana" w:eastAsia="Verdana" w:hAnsi="Verdana"/>
-          <w:sz w:val="18"/>
-          <w:szCs w:val="18"/>
+          <w:sz w:val="20"/>
+          <w:szCs w:val="20"/>
+        </w:rPr>
+      </w:pPr>
+      <w:r>
+        <w:rPr>
+          <w:rFonts w:ascii="Verdana" w:cs="Verdana" w:eastAsia="Verdana" w:hAnsi="Verdana"/>
+          <w:sz w:val="20"/>
+          <w:szCs w:val="20"/>
+          <w:rtl w:val="0"/>
+        </w:rPr>
+        <w:t xml:space="preserve">1ª. O advogado compromete-se, em cumprimento ao mandato outorgado, a defender os interesses do cliente, em _proc_job_ _proc_subject_ _proc_action_ incluindo todas as medidas necessárias para a obtenção melhor resultado possível na demanda, incluindo incidentes processuais, impugnações e interposição de recursos, bem como sua defesa;</w:t>
+      </w:r>
+    </w:p>
+    <w:p>
+      <w:pPr>
+        <w:tabs>
+          <w:tab w:val="left" w:leader="none" w:pos="1701"/>
+        </w:tabs>
+        <w:spacing w:after="120" w:before="120" w:line="360" w:lineRule="auto"/>
+        <w:jc w:val="both"/>
+        <w:rPr>
+          <w:rFonts w:ascii="Verdana" w:cs="Verdana" w:eastAsia="Verdana" w:hAnsi="Verdana"/>
+          <w:sz w:val="20"/>
+          <w:szCs w:val="20"/>
+        </w:rPr>
+      </w:pPr>
+      <w:r>
+        <w:rPr>
+          <w:rFonts w:ascii="Verdana" w:cs="Verdana" w:eastAsia="Verdana" w:hAnsi="Verdana"/>
+          <w:sz w:val="20"/>
+          <w:szCs w:val="20"/>
           <w:rtl w:val="0"/>
         </w:rPr>
         <w:t xml:space="preserve">2ª. Como remuneração pelos serviços prestados, nas esferas acima mencionadas, _proc_rates_ de acordo com os seguintes termos:</w:t>
@@ -145,15 +164,15 @@
         <w:jc w:val="both"/>
         <w:rPr>
           <w:rFonts w:ascii="Verdana" w:cs="Verdana" w:eastAsia="Verdana" w:hAnsi="Verdana"/>
-          <w:sz w:val="18"/>
-          <w:szCs w:val="18"/>
-        </w:rPr>
-      </w:pPr>
-      <w:r>
-        <w:rPr>
-          <w:rFonts w:ascii="Verdana" w:cs="Verdana" w:eastAsia="Verdana" w:hAnsi="Verdana"/>
-          <w:sz w:val="18"/>
-          <w:szCs w:val="18"/>
+          <w:sz w:val="20"/>
+          <w:szCs w:val="20"/>
+        </w:rPr>
+      </w:pPr>
+      <w:r>
+        <w:rPr>
+          <w:rFonts w:ascii="Verdana" w:cs="Verdana" w:eastAsia="Verdana" w:hAnsi="Verdana"/>
+          <w:sz w:val="20"/>
+          <w:szCs w:val="20"/>
           <w:rtl w:val="0"/>
         </w:rPr>
         <w:t xml:space="preserve">Parágrafo Único A partir da concessão do benefício no procedimento  acima mencionado ou de eventual levantamento de valores por parte do cliente, o valor deverá ser repassado ao advogado no prazo de sete dias corridos, na conta do escritório (_proc_office_bank_), informando a realização do depósito, sob a pena de multa de vinte por cento sobre o valor apurado, com correção monetária e juros legais;</w:t>
@@ -168,15 +187,15 @@
         <w:jc w:val="both"/>
         <w:rPr>
           <w:rFonts w:ascii="Verdana" w:cs="Verdana" w:eastAsia="Verdana" w:hAnsi="Verdana"/>
-          <w:sz w:val="18"/>
-          <w:szCs w:val="18"/>
-        </w:rPr>
-      </w:pPr>
-      <w:r>
-        <w:rPr>
-          <w:rFonts w:ascii="Verdana" w:cs="Verdana" w:eastAsia="Verdana" w:hAnsi="Verdana"/>
-          <w:sz w:val="18"/>
-          <w:szCs w:val="18"/>
+          <w:sz w:val="20"/>
+          <w:szCs w:val="20"/>
+        </w:rPr>
+      </w:pPr>
+      <w:r>
+        <w:rPr>
+          <w:rFonts w:ascii="Verdana" w:cs="Verdana" w:eastAsia="Verdana" w:hAnsi="Verdana"/>
+          <w:sz w:val="20"/>
+          <w:szCs w:val="20"/>
           <w:rtl w:val="0"/>
         </w:rPr>
         <w:t xml:space="preserve">3ª. O cliente não poderá desistir da propositura da ação ou do procedimento administrativo, incorrendo em multa de mil reais. Caso o mandato seja revogado sem justa causa ou substabelecido para outro advogado durante o processo, o cliente pagará ao advogado honorários sucumbenciais e contratuais, proporcionais ou integrais, a depender do serviço efetivamente prestado, vencidos antecipadamente, independente do resultado da demanda, considerando-se para tanto, ao protocolo da petição inicial ou protocolo administrativo correspondente à metade dos serviços prestados e a procedência da demanda em sentença de primeiro grau ou análise administrativa em primeira instância correspondendo a integralidade dos serviços prestados, independente de recursos, incorrendo na multa definida no parágrafo único do artigo anterior;</w:t>
@@ -191,15 +210,15 @@
         <w:jc w:val="both"/>
         <w:rPr>
           <w:rFonts w:ascii="Verdana" w:cs="Verdana" w:eastAsia="Verdana" w:hAnsi="Verdana"/>
-          <w:sz w:val="18"/>
-          <w:szCs w:val="18"/>
-        </w:rPr>
-      </w:pPr>
-      <w:r>
-        <w:rPr>
-          <w:rFonts w:ascii="Verdana" w:cs="Verdana" w:eastAsia="Verdana" w:hAnsi="Verdana"/>
-          <w:sz w:val="18"/>
-          <w:szCs w:val="18"/>
+          <w:sz w:val="20"/>
+          <w:szCs w:val="20"/>
+        </w:rPr>
+      </w:pPr>
+      <w:r>
+        <w:rPr>
+          <w:rFonts w:ascii="Verdana" w:cs="Verdana" w:eastAsia="Verdana" w:hAnsi="Verdana"/>
+          <w:sz w:val="20"/>
+          <w:szCs w:val="20"/>
           <w:rtl w:val="0"/>
         </w:rPr>
         <w:t xml:space="preserve">4ª. O cliente tem total consciência de que não há garantias de sucesso na procedência da demanda, ou seja, o contrato envolve risco de ganhar ou de perder, que pode variar conforme o entendimento dos juízes, tribunais e da qualidade das provas produzidas, bem como do momento da propositura da ação, havendo possibilidade de processos idênticos terem resultados diferentes, estando o advogado comprometido a buscar sempre o melhor interesse do cliente em todos os momentos;</w:t>
@@ -214,15 +233,15 @@
         <w:jc w:val="both"/>
         <w:rPr>
           <w:rFonts w:ascii="Verdana" w:cs="Verdana" w:eastAsia="Verdana" w:hAnsi="Verdana"/>
-          <w:sz w:val="18"/>
-          <w:szCs w:val="18"/>
-        </w:rPr>
-      </w:pPr>
-      <w:r>
-        <w:rPr>
-          <w:rFonts w:ascii="Verdana" w:cs="Verdana" w:eastAsia="Verdana" w:hAnsi="Verdana"/>
-          <w:sz w:val="18"/>
-          <w:szCs w:val="18"/>
+          <w:sz w:val="20"/>
+          <w:szCs w:val="20"/>
+        </w:rPr>
+      </w:pPr>
+      <w:r>
+        <w:rPr>
+          <w:rFonts w:ascii="Verdana" w:cs="Verdana" w:eastAsia="Verdana" w:hAnsi="Verdana"/>
+          <w:sz w:val="20"/>
+          <w:szCs w:val="20"/>
           <w:rtl w:val="0"/>
         </w:rPr>
         <w:t xml:space="preserve">5ª. O cliente compromete-se a fornecer ao advogado todos os documentos e provas necessárias à comprovação (judicial ou não) dos seus direitos, inclusive indicando testemunhas e comprometendo-se com a sua presença em audiência, bem como ao pagamento de custas processuais, sucumbenciais, taxas, despesas extraprocessuais correlacionadas ao processo e litigância de má-fé. O processo só terá início após todas as provas necessárias serem entregues ao advogado;</w:t>
@@ -237,15 +256,15 @@
         <w:jc w:val="both"/>
         <w:rPr>
           <w:rFonts w:ascii="Verdana" w:cs="Verdana" w:eastAsia="Verdana" w:hAnsi="Verdana"/>
-          <w:sz w:val="18"/>
-          <w:szCs w:val="18"/>
-        </w:rPr>
-      </w:pPr>
-      <w:r>
-        <w:rPr>
-          <w:rFonts w:ascii="Verdana" w:cs="Verdana" w:eastAsia="Verdana" w:hAnsi="Verdana"/>
-          <w:sz w:val="18"/>
-          <w:szCs w:val="18"/>
+          <w:sz w:val="20"/>
+          <w:szCs w:val="20"/>
+        </w:rPr>
+      </w:pPr>
+      <w:r>
+        <w:rPr>
+          <w:rFonts w:ascii="Verdana" w:cs="Verdana" w:eastAsia="Verdana" w:hAnsi="Verdana"/>
+          <w:sz w:val="20"/>
+          <w:szCs w:val="20"/>
           <w:rtl w:val="0"/>
         </w:rPr>
         <w:t xml:space="preserve">6ª. O cliente compromete-se a manter o advogado informado de alterações de seus dados cadastrais, como telefone, celular, e-mail, endereço e conta corrente, ficando ciente de que as comunicações serão realizadas através destes meios, o uso de WhatsApp constitui mera liberalidade, podendo ser encerrado a qualquer momento. O cliente será informado da ocorrência de audiências, necessidade de juntada de provas, custas e do êxito ou fracasso do processo;</w:t>
@@ -260,15 +279,15 @@
         <w:jc w:val="both"/>
         <w:rPr>
           <w:rFonts w:ascii="Verdana" w:cs="Verdana" w:eastAsia="Verdana" w:hAnsi="Verdana"/>
-          <w:sz w:val="18"/>
-          <w:szCs w:val="18"/>
-        </w:rPr>
-      </w:pPr>
-      <w:r>
-        <w:rPr>
-          <w:rFonts w:ascii="Verdana" w:cs="Verdana" w:eastAsia="Verdana" w:hAnsi="Verdana"/>
-          <w:sz w:val="18"/>
-          <w:szCs w:val="18"/>
+          <w:sz w:val="20"/>
+          <w:szCs w:val="20"/>
+        </w:rPr>
+      </w:pPr>
+      <w:r>
+        <w:rPr>
+          <w:rFonts w:ascii="Verdana" w:cs="Verdana" w:eastAsia="Verdana" w:hAnsi="Verdana"/>
+          <w:sz w:val="20"/>
+          <w:szCs w:val="20"/>
           <w:rtl w:val="0"/>
         </w:rPr>
         <w:t xml:space="preserve">7ª. O pagamento dos benefícios processuais advindos do processo, será pago ao cliente em saque direto, em espécie, cheque em mãos ou depósito/transferência na conta corrente indicada no início deste contrato ou de outra conta de sua titularidade, neste último caso, sem necessidade de recibo;</w:t>
@@ -283,15 +302,15 @@
         <w:jc w:val="both"/>
         <w:rPr>
           <w:rFonts w:ascii="Verdana" w:cs="Verdana" w:eastAsia="Verdana" w:hAnsi="Verdana"/>
-          <w:sz w:val="18"/>
-          <w:szCs w:val="18"/>
-        </w:rPr>
-      </w:pPr>
-      <w:r>
-        <w:rPr>
-          <w:rFonts w:ascii="Verdana" w:cs="Verdana" w:eastAsia="Verdana" w:hAnsi="Verdana"/>
-          <w:sz w:val="18"/>
-          <w:szCs w:val="18"/>
+          <w:sz w:val="20"/>
+          <w:szCs w:val="20"/>
+        </w:rPr>
+      </w:pPr>
+      <w:r>
+        <w:rPr>
+          <w:rFonts w:ascii="Verdana" w:cs="Verdana" w:eastAsia="Verdana" w:hAnsi="Verdana"/>
+          <w:sz w:val="20"/>
+          <w:szCs w:val="20"/>
           <w:rtl w:val="0"/>
         </w:rPr>
         <w:t xml:space="preserve">8ª. O pedido e/ou o deferimento de assistência judiciária gratuita não implica na revogação ou extinção de nenhuma das cláusulas deste contrato e nem a renúncia qualquer tipo de honorários;</w:t>
@@ -306,15 +325,15 @@
         <w:jc w:val="both"/>
         <w:rPr>
           <w:rFonts w:ascii="Verdana" w:cs="Verdana" w:eastAsia="Verdana" w:hAnsi="Verdana"/>
-          <w:sz w:val="18"/>
-          <w:szCs w:val="18"/>
-        </w:rPr>
-      </w:pPr>
-      <w:r>
-        <w:rPr>
-          <w:rFonts w:ascii="Verdana" w:cs="Verdana" w:eastAsia="Verdana" w:hAnsi="Verdana"/>
-          <w:sz w:val="18"/>
-          <w:szCs w:val="18"/>
+          <w:sz w:val="20"/>
+          <w:szCs w:val="20"/>
+        </w:rPr>
+      </w:pPr>
+      <w:r>
+        <w:rPr>
+          <w:rFonts w:ascii="Verdana" w:cs="Verdana" w:eastAsia="Verdana" w:hAnsi="Verdana"/>
+          <w:sz w:val="20"/>
+          <w:szCs w:val="20"/>
           <w:rtl w:val="0"/>
         </w:rPr>
         <w:t xml:space="preserve">9ª. Fica eleito o foro da Comarca de Cascavel – PR para dirimir toda e qualquer pendência envolvendo o presente contrato, impresso em duas vias, sendo uma entregue ao cliente neste ato, subscrito pelas partes.</w:t>
@@ -326,31 +345,31 @@
         <w:rPr>
           <w:rFonts w:ascii="Verdana" w:cs="Verdana" w:eastAsia="Verdana" w:hAnsi="Verdana"/>
           <w:b w:val="1"/>
-          <w:sz w:val="18"/>
-          <w:szCs w:val="18"/>
-        </w:rPr>
-      </w:pPr>
-      <w:r>
-        <w:rPr>
-          <w:rtl w:val="0"/>
-        </w:rPr>
-      </w:r>
-    </w:p>
-    <w:p>
-      <w:pPr>
-        <w:spacing w:after="120" w:before="120" w:line="360" w:lineRule="auto"/>
-        <w:jc w:val="center"/>
-        <w:rPr>
-          <w:rFonts w:ascii="Verdana" w:cs="Verdana" w:eastAsia="Verdana" w:hAnsi="Verdana"/>
-          <w:sz w:val="18"/>
-          <w:szCs w:val="18"/>
-        </w:rPr>
-      </w:pPr>
-      <w:r>
-        <w:rPr>
-          <w:rFonts w:ascii="Verdana" w:cs="Verdana" w:eastAsia="Verdana" w:hAnsi="Verdana"/>
-          <w:sz w:val="18"/>
-          <w:szCs w:val="18"/>
+          <w:sz w:val="20"/>
+          <w:szCs w:val="20"/>
+        </w:rPr>
+      </w:pPr>
+      <w:r>
+        <w:rPr>
+          <w:rtl w:val="0"/>
+        </w:rPr>
+      </w:r>
+    </w:p>
+    <w:p>
+      <w:pPr>
+        <w:spacing w:after="120" w:before="120" w:line="360" w:lineRule="auto"/>
+        <w:jc w:val="center"/>
+        <w:rPr>
+          <w:rFonts w:ascii="Verdana" w:cs="Verdana" w:eastAsia="Verdana" w:hAnsi="Verdana"/>
+          <w:sz w:val="20"/>
+          <w:szCs w:val="20"/>
+        </w:rPr>
+      </w:pPr>
+      <w:r>
+        <w:rPr>
+          <w:rFonts w:ascii="Verdana" w:cs="Verdana" w:eastAsia="Verdana" w:hAnsi="Verdana"/>
+          <w:sz w:val="20"/>
+          <w:szCs w:val="20"/>
           <w:rtl w:val="0"/>
         </w:rPr>
         <w:t xml:space="preserve">_proc_today_</w:t>
@@ -362,48 +381,48 @@
         <w:jc w:val="center"/>
         <w:rPr>
           <w:rFonts w:ascii="Verdana" w:cs="Verdana" w:eastAsia="Verdana" w:hAnsi="Verdana"/>
-          <w:sz w:val="18"/>
-          <w:szCs w:val="18"/>
-        </w:rPr>
-      </w:pPr>
-      <w:r>
-        <w:rPr>
-          <w:rtl w:val="0"/>
-        </w:rPr>
-      </w:r>
-    </w:p>
-    <w:p>
-      <w:pPr>
-        <w:jc w:val="center"/>
-        <w:rPr>
-          <w:rFonts w:ascii="Verdana" w:cs="Verdana" w:eastAsia="Verdana" w:hAnsi="Verdana"/>
-          <w:b w:val="1"/>
-          <w:sz w:val="18"/>
-          <w:szCs w:val="18"/>
-        </w:rPr>
-      </w:pPr>
-      <w:r>
-        <w:rPr>
-          <w:rtl w:val="0"/>
-        </w:rPr>
-      </w:r>
-    </w:p>
-    <w:p>
-      <w:pPr>
-        <w:spacing w:after="120" w:before="120" w:line="360" w:lineRule="auto"/>
-        <w:jc w:val="center"/>
-        <w:rPr>
-          <w:rFonts w:ascii="Verdana" w:cs="Verdana" w:eastAsia="Verdana" w:hAnsi="Verdana"/>
-          <w:sz w:val="18"/>
-          <w:szCs w:val="18"/>
-        </w:rPr>
-      </w:pPr>
-      <w:r>
-        <w:rPr>
-          <w:rFonts w:ascii="Verdana" w:cs="Verdana" w:eastAsia="Verdana" w:hAnsi="Verdana"/>
-          <w:b w:val="1"/>
-          <w:sz w:val="18"/>
-          <w:szCs w:val="18"/>
+          <w:sz w:val="20"/>
+          <w:szCs w:val="20"/>
+        </w:rPr>
+      </w:pPr>
+      <w:r>
+        <w:rPr>
+          <w:rtl w:val="0"/>
+        </w:rPr>
+      </w:r>
+    </w:p>
+    <w:p>
+      <w:pPr>
+        <w:jc w:val="center"/>
+        <w:rPr>
+          <w:rFonts w:ascii="Verdana" w:cs="Verdana" w:eastAsia="Verdana" w:hAnsi="Verdana"/>
+          <w:b w:val="1"/>
+          <w:sz w:val="20"/>
+          <w:szCs w:val="20"/>
+        </w:rPr>
+      </w:pPr>
+      <w:r>
+        <w:rPr>
+          <w:rtl w:val="0"/>
+        </w:rPr>
+      </w:r>
+    </w:p>
+    <w:p>
+      <w:pPr>
+        <w:spacing w:after="120" w:before="120" w:line="360" w:lineRule="auto"/>
+        <w:jc w:val="center"/>
+        <w:rPr>
+          <w:rFonts w:ascii="Verdana" w:cs="Verdana" w:eastAsia="Verdana" w:hAnsi="Verdana"/>
+          <w:sz w:val="20"/>
+          <w:szCs w:val="20"/>
+        </w:rPr>
+      </w:pPr>
+      <w:r>
+        <w:rPr>
+          <w:rFonts w:ascii="Verdana" w:cs="Verdana" w:eastAsia="Verdana" w:hAnsi="Verdana"/>
+          <w:b w:val="1"/>
+          <w:sz w:val="20"/>
+          <w:szCs w:val="20"/>
           <w:rtl w:val="0"/>
         </w:rPr>
         <w:t xml:space="preserve">_____________________________________________</w:t>
@@ -420,16 +439,16 @@
         <w:jc w:val="center"/>
         <w:rPr>
           <w:rFonts w:ascii="Verdana" w:cs="Verdana" w:eastAsia="Verdana" w:hAnsi="Verdana"/>
-          <w:sz w:val="18"/>
-          <w:szCs w:val="18"/>
-        </w:rPr>
-      </w:pPr>
-      <w:r>
-        <w:rPr>
-          <w:rFonts w:ascii="Verdana" w:cs="Verdana" w:eastAsia="Verdana" w:hAnsi="Verdana"/>
-          <w:b w:val="1"/>
-          <w:sz w:val="18"/>
-          <w:szCs w:val="18"/>
+          <w:sz w:val="20"/>
+          <w:szCs w:val="20"/>
+        </w:rPr>
+      </w:pPr>
+      <w:r>
+        <w:rPr>
+          <w:rFonts w:ascii="Verdana" w:cs="Verdana" w:eastAsia="Verdana" w:hAnsi="Verdana"/>
+          <w:b w:val="1"/>
+          <w:sz w:val="20"/>
+          <w:szCs w:val="20"/>
           <w:rtl w:val="0"/>
         </w:rPr>
         <w:t xml:space="preserve">_proc_full_name_</w:t>
@@ -437,8 +456,8 @@
       <w:r>
         <w:rPr>
           <w:rFonts w:ascii="Verdana" w:cs="Verdana" w:eastAsia="Verdana" w:hAnsi="Verdana"/>
-          <w:sz w:val="18"/>
-          <w:szCs w:val="18"/>
+          <w:sz w:val="20"/>
+          <w:szCs w:val="20"/>
           <w:rtl w:val="0"/>
         </w:rPr>
         <w:t xml:space="preserve"> </w:t>
@@ -450,32 +469,32 @@
         <w:jc w:val="center"/>
         <w:rPr>
           <w:rFonts w:ascii="Verdana" w:cs="Verdana" w:eastAsia="Verdana" w:hAnsi="Verdana"/>
-          <w:sz w:val="18"/>
-          <w:szCs w:val="18"/>
-        </w:rPr>
-      </w:pPr>
-      <w:r>
-        <w:rPr>
-          <w:rtl w:val="0"/>
-        </w:rPr>
-      </w:r>
-    </w:p>
-    <w:p>
-      <w:pPr>
-        <w:spacing w:after="120" w:before="120" w:line="360" w:lineRule="auto"/>
-        <w:jc w:val="center"/>
-        <w:rPr>
-          <w:rFonts w:ascii="Verdana" w:cs="Verdana" w:eastAsia="Verdana" w:hAnsi="Verdana"/>
-          <w:sz w:val="18"/>
-          <w:szCs w:val="18"/>
-        </w:rPr>
-      </w:pPr>
-      <w:r>
-        <w:rPr>
-          <w:rFonts w:ascii="Verdana" w:cs="Verdana" w:eastAsia="Verdana" w:hAnsi="Verdana"/>
-          <w:b w:val="1"/>
-          <w:sz w:val="18"/>
-          <w:szCs w:val="18"/>
+          <w:sz w:val="20"/>
+          <w:szCs w:val="20"/>
+        </w:rPr>
+      </w:pPr>
+      <w:r>
+        <w:rPr>
+          <w:rtl w:val="0"/>
+        </w:rPr>
+      </w:r>
+    </w:p>
+    <w:p>
+      <w:pPr>
+        <w:spacing w:after="120" w:before="120" w:line="360" w:lineRule="auto"/>
+        <w:jc w:val="center"/>
+        <w:rPr>
+          <w:rFonts w:ascii="Verdana" w:cs="Verdana" w:eastAsia="Verdana" w:hAnsi="Verdana"/>
+          <w:sz w:val="20"/>
+          <w:szCs w:val="20"/>
+        </w:rPr>
+      </w:pPr>
+      <w:r>
+        <w:rPr>
+          <w:rFonts w:ascii="Verdana" w:cs="Verdana" w:eastAsia="Verdana" w:hAnsi="Verdana"/>
+          <w:b w:val="1"/>
+          <w:sz w:val="20"/>
+          <w:szCs w:val="20"/>
           <w:rtl w:val="0"/>
         </w:rPr>
         <w:t xml:space="preserve">_____________________________________________</w:t>
@@ -491,16 +510,16 @@
         <w:jc w:val="center"/>
         <w:rPr>
           <w:rFonts w:ascii="Verdana" w:cs="Verdana" w:eastAsia="Verdana" w:hAnsi="Verdana"/>
-          <w:sz w:val="18"/>
-          <w:szCs w:val="18"/>
-        </w:rPr>
-      </w:pPr>
-      <w:r>
-        <w:rPr>
-          <w:rFonts w:ascii="Verdana" w:cs="Verdana" w:eastAsia="Verdana" w:hAnsi="Verdana"/>
-          <w:b w:val="1"/>
-          <w:sz w:val="18"/>
-          <w:szCs w:val="18"/>
+          <w:sz w:val="20"/>
+          <w:szCs w:val="20"/>
+        </w:rPr>
+      </w:pPr>
+      <w:r>
+        <w:rPr>
+          <w:rFonts w:ascii="Verdana" w:cs="Verdana" w:eastAsia="Verdana" w:hAnsi="Verdana"/>
+          <w:b w:val="1"/>
+          <w:sz w:val="20"/>
+          <w:szCs w:val="20"/>
           <w:rtl w:val="0"/>
         </w:rPr>
         <w:t xml:space="preserve">_proc_lawyer_full_name_</w:t>
@@ -720,100 +739,12 @@
       </w:r>
     </w:p>
     <w:sectPr>
-      <w:headerReference r:id="rId7" w:type="default"/>
       <w:pgSz w:h="15840" w:w="12240" w:orient="portrait"/>
       <w:pgMar w:bottom="1134" w:top="1134" w:left="1134" w:right="1134" w:header="720" w:footer="0"/>
       <w:pgNumType w:start="1"/>
     </w:sectPr>
   </w:body>
 </w:document>
-</file>
-
-<file path=word/header1.xml><?xml version="1.0" encoding="utf-8"?>
-<w:hdr xmlns:mc="http://schemas.openxmlformats.org/markup-compatibility/2006" xmlns:o="urn:schemas-microsoft-com:office:office" xmlns:r="http://schemas.openxmlformats.org/officeDocument/2006/relationships" xmlns:m="http://schemas.openxmlformats.org/officeDocument/2006/math" xmlns:v="urn:schemas-microsoft-com:vml" xmlns:wp="http://schemas.openxmlformats.org/drawingml/2006/wordprocessingDrawing" xmlns:w10="urn:schemas-microsoft-com:office:word" xmlns:w="http://schemas.openxmlformats.org/wordprocessingml/2006/main" xmlns:wne="http://schemas.microsoft.com/office/word/2006/wordml" xmlns:sl="http://schemas.openxmlformats.org/schemaLibrary/2006/main" xmlns:a="http://schemas.openxmlformats.org/drawingml/2006/main" xmlns:pic="http://schemas.openxmlformats.org/drawingml/2006/picture" xmlns:c="http://schemas.openxmlformats.org/drawingml/2006/chart" xmlns:lc="http://schemas.openxmlformats.org/drawingml/2006/lockedCanvas" xmlns:dgm="http://schemas.openxmlformats.org/drawingml/2006/diagram" xmlns:wps="http://schemas.microsoft.com/office/word/2010/wordprocessingShape" xmlns:wpg="http://schemas.microsoft.com/office/word/2010/wordprocessingGroup" xmlns:w14="http://schemas.microsoft.com/office/word/2010/wordml" xmlns:w15="http://schemas.microsoft.com/office/word/2012/wordml">
-  <w:p>
-    <w:pPr>
-      <w:keepNext w:val="0"/>
-      <w:keepLines w:val="0"/>
-      <w:pageBreakBefore w:val="0"/>
-      <w:widowControl w:val="1"/>
-      <w:pBdr>
-        <w:top w:space="0" w:sz="0" w:val="nil"/>
-        <w:left w:space="0" w:sz="0" w:val="nil"/>
-        <w:bottom w:space="0" w:sz="0" w:val="nil"/>
-        <w:right w:space="0" w:sz="0" w:val="nil"/>
-        <w:between w:space="0" w:sz="0" w:val="nil"/>
-      </w:pBdr>
-      <w:shd w:fill="auto" w:val="clear"/>
-      <w:tabs>
-        <w:tab w:val="center" w:leader="none" w:pos="4680"/>
-        <w:tab w:val="right" w:leader="none" w:pos="9360"/>
-      </w:tabs>
-      <w:spacing w:after="0" w:before="0" w:line="240" w:lineRule="auto"/>
-      <w:ind w:left="0" w:right="0" w:firstLine="0"/>
-      <w:jc w:val="center"/>
-      <w:rPr>
-        <w:rFonts w:ascii="Calibri" w:cs="Calibri" w:eastAsia="Calibri" w:hAnsi="Calibri"/>
-        <w:b w:val="0"/>
-        <w:i w:val="0"/>
-        <w:smallCaps w:val="0"/>
-        <w:strike w:val="0"/>
-        <w:color w:val="000000"/>
-        <w:sz w:val="22"/>
-        <w:szCs w:val="22"/>
-        <w:u w:val="none"/>
-        <w:shd w:fill="auto" w:val="clear"/>
-        <w:vertAlign w:val="baseline"/>
-      </w:rPr>
-    </w:pPr>
-    <w:r>
-      <w:rPr>
-        <w:rtl w:val="0"/>
-      </w:rPr>
-    </w:r>
-  </w:p>
-  <w:p>
-    <w:pPr>
-      <w:keepNext w:val="0"/>
-      <w:keepLines w:val="0"/>
-      <w:pageBreakBefore w:val="0"/>
-      <w:widowControl w:val="1"/>
-      <w:pBdr>
-        <w:top w:space="0" w:sz="0" w:val="nil"/>
-        <w:left w:space="0" w:sz="0" w:val="nil"/>
-        <w:bottom w:space="0" w:sz="0" w:val="nil"/>
-        <w:right w:space="0" w:sz="0" w:val="nil"/>
-        <w:between w:space="0" w:sz="0" w:val="nil"/>
-      </w:pBdr>
-      <w:shd w:fill="auto" w:val="clear"/>
-      <w:tabs>
-        <w:tab w:val="center" w:leader="none" w:pos="4680"/>
-        <w:tab w:val="right" w:leader="none" w:pos="9360"/>
-      </w:tabs>
-      <w:spacing w:after="0" w:before="0" w:line="240" w:lineRule="auto"/>
-      <w:ind w:left="0" w:right="0" w:firstLine="0"/>
-      <w:jc w:val="center"/>
-      <w:rPr>
-        <w:rFonts w:ascii="Calibri" w:cs="Calibri" w:eastAsia="Calibri" w:hAnsi="Calibri"/>
-        <w:b w:val="0"/>
-        <w:i w:val="0"/>
-        <w:smallCaps w:val="0"/>
-        <w:strike w:val="0"/>
-        <w:color w:val="000000"/>
-        <w:sz w:val="22"/>
-        <w:szCs w:val="22"/>
-        <w:u w:val="none"/>
-        <w:shd w:fill="auto" w:val="clear"/>
-        <w:vertAlign w:val="baseline"/>
-      </w:rPr>
-    </w:pPr>
-    <w:r>
-      <w:rPr>
-        <w:rtl w:val="0"/>
-      </w:rPr>
-    </w:r>
-  </w:p>
-</w:hdr>
 </file>
 
 <file path=word/numbering.xml><?xml version="1.0" encoding="utf-8"?>
@@ -828,7 +759,7 @@
         <w:rFonts w:ascii="Calibri" w:cs="Calibri" w:eastAsia="Calibri" w:hAnsi="Calibri"/>
         <w:sz w:val="22"/>
         <w:szCs w:val="22"/>
-        <w:lang w:val="pt-BR"/>
+        <w:lang w:val="en-US"/>
       </w:rPr>
     </w:rPrDefault>
     <w:pPrDefault>
@@ -837,6 +768,124 @@
       </w:pPr>
     </w:pPrDefault>
   </w:docDefaults>
+  <w:style w:type="paragraph" w:styleId="Normal" w:default="1">
+    <w:name w:val="normal"/>
+  </w:style>
+  <w:style w:type="table" w:styleId="TableNormal" w:default="1">
+    <w:name w:val="Table Normal"/>
+  </w:style>
+  <w:style w:type="paragraph" w:styleId="Heading1">
+    <w:name w:val="heading 1"/>
+    <w:basedOn w:val="Normal"/>
+    <w:next w:val="Normal"/>
+    <w:pPr>
+      <w:keepNext w:val="1"/>
+      <w:keepLines w:val="1"/>
+      <w:pageBreakBefore w:val="0"/>
+      <w:spacing w:after="120" w:before="480" w:lineRule="auto"/>
+    </w:pPr>
+    <w:rPr>
+      <w:b w:val="1"/>
+      <w:sz w:val="48"/>
+      <w:szCs w:val="48"/>
+    </w:rPr>
+  </w:style>
+  <w:style w:type="paragraph" w:styleId="Heading2">
+    <w:name w:val="heading 2"/>
+    <w:basedOn w:val="Normal"/>
+    <w:next w:val="Normal"/>
+    <w:pPr>
+      <w:keepNext w:val="1"/>
+      <w:keepLines w:val="1"/>
+      <w:pageBreakBefore w:val="0"/>
+      <w:spacing w:after="80" w:before="360" w:lineRule="auto"/>
+    </w:pPr>
+    <w:rPr>
+      <w:b w:val="1"/>
+      <w:sz w:val="36"/>
+      <w:szCs w:val="36"/>
+    </w:rPr>
+  </w:style>
+  <w:style w:type="paragraph" w:styleId="Heading3">
+    <w:name w:val="heading 3"/>
+    <w:basedOn w:val="Normal"/>
+    <w:next w:val="Normal"/>
+    <w:pPr>
+      <w:keepNext w:val="1"/>
+      <w:keepLines w:val="1"/>
+      <w:pageBreakBefore w:val="0"/>
+      <w:spacing w:after="80" w:before="280" w:lineRule="auto"/>
+    </w:pPr>
+    <w:rPr>
+      <w:b w:val="1"/>
+      <w:sz w:val="28"/>
+      <w:szCs w:val="28"/>
+    </w:rPr>
+  </w:style>
+  <w:style w:type="paragraph" w:styleId="Heading4">
+    <w:name w:val="heading 4"/>
+    <w:basedOn w:val="Normal"/>
+    <w:next w:val="Normal"/>
+    <w:pPr>
+      <w:keepNext w:val="1"/>
+      <w:keepLines w:val="1"/>
+      <w:pageBreakBefore w:val="0"/>
+      <w:spacing w:after="40" w:before="240" w:lineRule="auto"/>
+    </w:pPr>
+    <w:rPr>
+      <w:b w:val="1"/>
+      <w:sz w:val="24"/>
+      <w:szCs w:val="24"/>
+    </w:rPr>
+  </w:style>
+  <w:style w:type="paragraph" w:styleId="Heading5">
+    <w:name w:val="heading 5"/>
+    <w:basedOn w:val="Normal"/>
+    <w:next w:val="Normal"/>
+    <w:pPr>
+      <w:keepNext w:val="1"/>
+      <w:keepLines w:val="1"/>
+      <w:pageBreakBefore w:val="0"/>
+      <w:spacing w:after="40" w:before="220" w:lineRule="auto"/>
+    </w:pPr>
+    <w:rPr>
+      <w:b w:val="1"/>
+      <w:sz w:val="22"/>
+      <w:szCs w:val="22"/>
+    </w:rPr>
+  </w:style>
+  <w:style w:type="paragraph" w:styleId="Heading6">
+    <w:name w:val="heading 6"/>
+    <w:basedOn w:val="Normal"/>
+    <w:next w:val="Normal"/>
+    <w:pPr>
+      <w:keepNext w:val="1"/>
+      <w:keepLines w:val="1"/>
+      <w:pageBreakBefore w:val="0"/>
+      <w:spacing w:after="40" w:before="200" w:lineRule="auto"/>
+    </w:pPr>
+    <w:rPr>
+      <w:b w:val="1"/>
+      <w:sz w:val="20"/>
+      <w:szCs w:val="20"/>
+    </w:rPr>
+  </w:style>
+  <w:style w:type="paragraph" w:styleId="Title">
+    <w:name w:val="Title"/>
+    <w:basedOn w:val="Normal"/>
+    <w:next w:val="Normal"/>
+    <w:pPr>
+      <w:keepNext w:val="1"/>
+      <w:keepLines w:val="1"/>
+      <w:pageBreakBefore w:val="0"/>
+      <w:spacing w:after="120" w:before="480" w:lineRule="auto"/>
+    </w:pPr>
+    <w:rPr>
+      <w:b w:val="1"/>
+      <w:sz w:val="72"/>
+      <w:szCs w:val="72"/>
+    </w:rPr>
+  </w:style>
   <w:style w:type="paragraph" w:styleId="Normal" w:default="1">
     <w:name w:val="normal"/>
   </w:style>
@@ -1290,6 +1339,24 @@
       <w:ind w:left="720"/>
       <w:contextualSpacing w:val="1"/>
     </w:pPr>
+  </w:style>
+  <w:style w:type="paragraph" w:styleId="Subtitle">
+    <w:name w:val="Subtitle"/>
+    <w:basedOn w:val="Normal"/>
+    <w:next w:val="Normal"/>
+    <w:pPr>
+      <w:keepNext w:val="1"/>
+      <w:keepLines w:val="1"/>
+      <w:pageBreakBefore w:val="0"/>
+      <w:spacing w:after="80" w:before="360" w:lineRule="auto"/>
+    </w:pPr>
+    <w:rPr>
+      <w:rFonts w:ascii="Georgia" w:cs="Georgia" w:eastAsia="Georgia" w:hAnsi="Georgia"/>
+      <w:i w:val="1"/>
+      <w:color w:val="666666"/>
+      <w:sz w:val="48"/>
+      <w:szCs w:val="48"/>
+    </w:rPr>
   </w:style>
   <w:style w:type="paragraph" w:styleId="Subtitle">
     <w:name w:val="Subtitle"/>
@@ -1570,7 +1637,7 @@
 
 <file path=customXML/item1.xml><?xml version="1.0" encoding="utf-8"?>
 <go:gDocsCustomXmlDataStorage xmlns:go="http://customooxmlschemas.google.com/" xmlns:r="http://schemas.openxmlformats.org/officeDocument/2006/relationships" uri="GoogleDocsCustomDataVersion2">
-  <go:docsCustomData xmlns:go="http://customooxmlschemas.google.com/" roundtripDataSignature="AMtx7mhqNn2GasgwVILd4EwPQjHIEUnVhQ==">CgMxLjA4AHIhMUhSNmNqaXNuc0c4ZUxIajJCbDNMeGJ3ZkJoNmdoTTVH</go:docsCustomData>
+  <go:docsCustomData xmlns:go="http://customooxmlschemas.google.com/" roundtripDataSignature="AMtx7mgNS4PQpIay1jmFiENgFHLEq31lIw==">CgMxLjA4AHIhMVljX2hhNzcyWWpsd2FyLWdvZXB3R0Z2b3cwVW5fT2xM</go:docsCustomData>
 </go:gDocsCustomXmlDataStorage>
 </file>
 

</xml_diff>

<commit_message>
PROC-120 | refact: Remove Subject from Honorary
</commit_message>
<xml_diff>
--- a/app/template_documents/honorario.docx
+++ b/app/template_documents/honorario.docx
@@ -128,7 +128,7 @@
           <w:szCs w:val="20"/>
           <w:rtl w:val="0"/>
         </w:rPr>
-        <w:t xml:space="preserve">1ª. O advogado compromete-se, em cumprimento ao mandato outorgado, a defender os interesses do cliente, em _proc_job_ _proc_subject_ _proc_action_ incluindo todas as medidas necessárias para a obtenção melhor resultado possível na demanda, incluindo incidentes processuais, impugnações e interposição de recursos, bem como sua defesa;</w:t>
+        <w:t xml:space="preserve">1ª. O advogado compromete-se, em cumprimento ao mandato outorgado, a defender os interesses do cliente, em _proc_job_ _proc_action_ incluindo todas as medidas necessárias para a obtenção melhor resultado possível na demanda, incluindo incidentes processuais, impugnações e interposição de recursos, bem como sua defesa;</w:t>
       </w:r>
     </w:p>
     <w:p>
@@ -740,7 +740,7 @@
     </w:p>
     <w:sectPr>
       <w:pgSz w:h="15840" w:w="12240" w:orient="portrait"/>
-      <w:pgMar w:bottom="1134" w:top="1134" w:left="1134" w:right="1134" w:header="720" w:footer="0"/>
+      <w:pgMar w:bottom="1134" w:top="1260" w:left="1134" w:right="1110" w:header="720" w:footer="0"/>
       <w:pgNumType w:start="1"/>
     </w:sectPr>
   </w:body>

</xml_diff>